<commit_message>
solved assg4 of Process Scheduling
</commit_message>
<xml_diff>
--- a/Assg3/assg03_jatinsinghbisht_21105039.docx
+++ b/Assg3/assg03_jatinsinghbisht_21105039.docx
@@ -60,7 +60,39 @@
           <w:sz w:val="24"/>
           <w:szCs w:val="24"/>
         </w:rPr>
-        <w:t>Jatin Singh Bisht (21105039)</w:t>
+        <w:t>Jatin Singh Bisht</w:t>
+      </w:r>
+      <w:r>
+        <w:rPr>
+          <w:rFonts w:ascii="Times New Roman" w:hAnsi="Times New Roman" w:cs="Times New Roman"/>
+          <w:sz w:val="24"/>
+          <w:szCs w:val="24"/>
+        </w:rPr>
+        <w:t xml:space="preserve"> (211050</w:t>
+      </w:r>
+      <w:r>
+        <w:rPr>
+          <w:rFonts w:ascii="Times New Roman" w:hAnsi="Times New Roman" w:cs="Times New Roman"/>
+          <w:sz w:val="24"/>
+          <w:szCs w:val="24"/>
+        </w:rPr>
+        <w:t>3</w:t>
+      </w:r>
+      <w:r>
+        <w:rPr>
+          <w:rFonts w:ascii="Times New Roman" w:hAnsi="Times New Roman" w:cs="Times New Roman"/>
+          <w:sz w:val="24"/>
+          <w:szCs w:val="24"/>
+        </w:rPr>
+        <w:t>9</w:t>
+      </w:r>
+      <w:r>
+        <w:rPr>
+          <w:rFonts w:ascii="Times New Roman" w:hAnsi="Times New Roman" w:cs="Times New Roman"/>
+          <w:sz w:val="24"/>
+          <w:szCs w:val="24"/>
+        </w:rPr>
+        <w:t>)</w:t>
       </w:r>
     </w:p>
     <w:p>
@@ -105,7 +137,7 @@
           <w:szCs w:val="24"/>
         </w:rPr>
         <w:drawing>
-          <wp:inline distT="0" distB="0" distL="0" distR="0">
+          <wp:inline distT="0" distB="0" distL="0" distR="0" wp14:anchorId="4A56C881" wp14:editId="7E56CBC2">
             <wp:extent cx="5722620" cy="2644140"/>
             <wp:effectExtent l="0" t="0" r="0" b="3810"/>
             <wp:docPr id="528146657" name="Picture 1"/>
@@ -190,7 +222,7 @@
           <w:szCs w:val="24"/>
         </w:rPr>
         <w:drawing>
-          <wp:inline distT="0" distB="0" distL="0" distR="0">
+          <wp:inline distT="0" distB="0" distL="0" distR="0" wp14:anchorId="62D3DBF1" wp14:editId="74A9A02A">
             <wp:extent cx="5722620" cy="1684020"/>
             <wp:effectExtent l="0" t="0" r="0" b="0"/>
             <wp:docPr id="1710630544" name="Picture 2"/>
@@ -275,7 +307,7 @@
           <w:szCs w:val="24"/>
         </w:rPr>
         <w:drawing>
-          <wp:inline distT="0" distB="0" distL="0" distR="0">
+          <wp:inline distT="0" distB="0" distL="0" distR="0" wp14:anchorId="2A724F83" wp14:editId="7E612FED">
             <wp:extent cx="5722620" cy="1965960"/>
             <wp:effectExtent l="0" t="0" r="0" b="0"/>
             <wp:docPr id="1608385931" name="Picture 3"/>
@@ -361,7 +393,7 @@
           <w:szCs w:val="24"/>
         </w:rPr>
         <w:drawing>
-          <wp:inline distT="0" distB="0" distL="0" distR="0">
+          <wp:inline distT="0" distB="0" distL="0" distR="0" wp14:anchorId="7178810B" wp14:editId="36FB7D34">
             <wp:extent cx="5721985" cy="2930237"/>
             <wp:effectExtent l="0" t="0" r="0" b="3810"/>
             <wp:docPr id="143333079" name="Picture 4"/>
@@ -446,7 +478,7 @@
           <w:szCs w:val="24"/>
         </w:rPr>
         <w:drawing>
-          <wp:inline distT="0" distB="0" distL="0" distR="0">
+          <wp:inline distT="0" distB="0" distL="0" distR="0" wp14:anchorId="68FF179E" wp14:editId="1D39FF89">
             <wp:extent cx="5721985" cy="2507673"/>
             <wp:effectExtent l="0" t="0" r="0" b="6985"/>
             <wp:docPr id="1103464661" name="Picture 5"/>
@@ -531,7 +563,7 @@
           <w:szCs w:val="24"/>
         </w:rPr>
         <w:drawing>
-          <wp:inline distT="0" distB="0" distL="0" distR="0">
+          <wp:inline distT="0" distB="0" distL="0" distR="0" wp14:anchorId="550CFD44" wp14:editId="6E5CF304">
             <wp:extent cx="5725160" cy="2209800"/>
             <wp:effectExtent l="0" t="0" r="8890" b="0"/>
             <wp:docPr id="307139229" name="Picture 6"/>
@@ -617,7 +649,7 @@
           <w:szCs w:val="24"/>
         </w:rPr>
         <w:drawing>
-          <wp:inline distT="0" distB="0" distL="0" distR="0">
+          <wp:inline distT="0" distB="0" distL="0" distR="0" wp14:anchorId="7EE3CE12" wp14:editId="04657EDB">
             <wp:extent cx="5725160" cy="2727960"/>
             <wp:effectExtent l="0" t="0" r="8890" b="0"/>
             <wp:docPr id="333290167" name="Picture 7"/>
@@ -702,7 +734,7 @@
           <w:szCs w:val="24"/>
         </w:rPr>
         <w:drawing>
-          <wp:inline distT="0" distB="0" distL="0" distR="0">
+          <wp:inline distT="0" distB="0" distL="0" distR="0" wp14:anchorId="44C043D7" wp14:editId="1EF7765C">
             <wp:extent cx="5725160" cy="1391920"/>
             <wp:effectExtent l="0" t="0" r="8890" b="0"/>
             <wp:docPr id="526836542" name="Picture 8"/>
@@ -796,7 +828,7 @@
           <w:szCs w:val="24"/>
         </w:rPr>
         <w:drawing>
-          <wp:inline distT="0" distB="0" distL="0" distR="0">
+          <wp:inline distT="0" distB="0" distL="0" distR="0" wp14:anchorId="16846670" wp14:editId="705AA74F">
             <wp:extent cx="5725160" cy="1849120"/>
             <wp:effectExtent l="0" t="0" r="8890" b="0"/>
             <wp:docPr id="33363978" name="Picture 9"/>
@@ -899,7 +931,7 @@
           <w:szCs w:val="24"/>
         </w:rPr>
         <w:drawing>
-          <wp:inline distT="0" distB="0" distL="0" distR="0">
+          <wp:inline distT="0" distB="0" distL="0" distR="0" wp14:anchorId="60D16C9F" wp14:editId="5D40F164">
             <wp:extent cx="5725160" cy="3048000"/>
             <wp:effectExtent l="0" t="0" r="8890" b="0"/>
             <wp:docPr id="1162846517" name="Picture 10"/>

</xml_diff>